<commit_message>
Notizen + kleine Formatierungen
</commit_message>
<xml_diff>
--- a/Referat/MiransPart.docx
+++ b/Referat/MiransPart.docx
@@ -22,6 +22,7 @@
     </w:p>
     <w:p/>
     <w:p/>
+    <w:p/>
     <w:p>
       <w:pPr>
         <w:rPr>
@@ -67,8 +68,6 @@
       <w:r>
         <w:t>stellen, der</w:t>
       </w:r>
-      <w:bookmarkStart w:id="0" w:name="_GoBack"/>
-      <w:bookmarkEnd w:id="0"/>
       <w:r>
         <w:t>en Kapazitäten nicht vollständig ausgelastet werden.</w:t>
       </w:r>
@@ -297,7 +296,7 @@
         </w:numPr>
       </w:pPr>
       <w:r>
-        <w:t>Virtuelle Netzinfrastrukturen sind über die herkömmlichen Gefahren hinaus bedroht.</w:t>
+        <w:t>In virtuellen Netzinfrastrukturen tun sich neue Verwundbarkeiten gegenüber herkömmlicher Netze auf.</w:t>
       </w:r>
     </w:p>
     <w:p>
@@ -393,6 +392,469 @@
     <w:p/>
     <w:p/>
     <w:p/>
+    <w:p>
+      <w:pPr>
+        <w:rPr>
+          <w:b/>
+        </w:rPr>
+      </w:pPr>
+      <w:r>
+        <w:rPr>
+          <w:b/>
+        </w:rPr>
+        <w:lastRenderedPageBreak/>
+        <w:t>Von NI gegen VN/VM und User</w:t>
+      </w:r>
+    </w:p>
+    <w:p>
+      <w:pPr>
+        <w:pStyle w:val="Listenabsatz"/>
+        <w:numPr>
+          <w:ilvl w:val="0"/>
+          <w:numId w:val="3"/>
+        </w:numPr>
+      </w:pPr>
+      <w:r>
+        <w:t>Physische Hosts bieten ihren</w:t>
+      </w:r>
+      <w:r>
+        <w:t xml:space="preserve"> </w:t>
+      </w:r>
+      <w:r>
+        <w:t>VMs Ressourcen an. Alle Dienste und Anwendungen der VMs werden letztlich auf dem</w:t>
+      </w:r>
+      <w:r>
+        <w:t xml:space="preserve"> physischen Host ausgefü</w:t>
+      </w:r>
+      <w:r>
+        <w:t>hrt und auch alle Daten auf ihm gespeichert.</w:t>
+      </w:r>
+    </w:p>
+    <w:p/>
+    <w:p/>
+    <w:p>
+      <w:pPr>
+        <w:rPr>
+          <w:b/>
+        </w:rPr>
+      </w:pPr>
+      <w:r>
+        <w:rPr>
+          <w:b/>
+        </w:rPr>
+        <w:t>Von VN/VM gegen NI</w:t>
+      </w:r>
+    </w:p>
+    <w:p>
+      <w:pPr>
+        <w:pStyle w:val="Listenabsatz"/>
+        <w:numPr>
+          <w:ilvl w:val="0"/>
+          <w:numId w:val="3"/>
+        </w:numPr>
+      </w:pPr>
+      <w:r>
+        <w:t>Bereitstellen von Ressourcen ist auch für den Host nicht ungefährlich.</w:t>
+      </w:r>
+    </w:p>
+    <w:p>
+      <w:pPr>
+        <w:pStyle w:val="Listenabsatz"/>
+        <w:numPr>
+          <w:ilvl w:val="0"/>
+          <w:numId w:val="3"/>
+        </w:numPr>
+      </w:pPr>
+      <w:r>
+        <w:t>VM kann Verwundbarkeiten ihres Hosts über zugeteilte Ressourcen angreifen.</w:t>
+      </w:r>
+    </w:p>
+    <w:p>
+      <w:pPr>
+        <w:pStyle w:val="Listenabsatz"/>
+        <w:numPr>
+          <w:ilvl w:val="0"/>
+          <w:numId w:val="3"/>
+        </w:numPr>
+      </w:pPr>
+      <w:r>
+        <w:t>Ohne hinreichende Restriktionen:</w:t>
+      </w:r>
+    </w:p>
+    <w:p>
+      <w:pPr>
+        <w:pStyle w:val="Listenabsatz"/>
+        <w:numPr>
+          <w:ilvl w:val="1"/>
+          <w:numId w:val="3"/>
+        </w:numPr>
+      </w:pPr>
+      <w:r>
+        <w:t>Über ihr Kontingent hinaus</w:t>
+      </w:r>
+      <w:r>
+        <w:t xml:space="preserve"> Speicherbereiche m</w:t>
+      </w:r>
+      <w:r>
+        <w:t>anipulieren</w:t>
+      </w:r>
+    </w:p>
+    <w:p>
+      <w:pPr>
+        <w:pStyle w:val="Listenabsatz"/>
+        <w:numPr>
+          <w:ilvl w:val="1"/>
+          <w:numId w:val="3"/>
+        </w:numPr>
+      </w:pPr>
+      <w:r>
+        <w:t xml:space="preserve">DoS durch Reservierung von CPU-Zeiten </w:t>
+      </w:r>
+    </w:p>
+    <w:p>
+      <w:pPr>
+        <w:pStyle w:val="Listenabsatz"/>
+        <w:numPr>
+          <w:ilvl w:val="1"/>
+          <w:numId w:val="3"/>
+        </w:numPr>
+      </w:pPr>
+      <w:r>
+        <w:t>Übernahme des Hostes „break of isolation“</w:t>
+      </w:r>
+    </w:p>
+    <w:p>
+      <w:pPr>
+        <w:pStyle w:val="Listenabsatz"/>
+        <w:numPr>
+          <w:ilvl w:val="2"/>
+          <w:numId w:val="3"/>
+        </w:numPr>
+      </w:pPr>
+      <w:r>
+        <w:t>Alle Angriffe aus der Kategorie „Von NI gegen VN/VM und User“</w:t>
+      </w:r>
+    </w:p>
+    <w:p/>
+    <w:p/>
+    <w:p>
+      <w:pPr>
+        <w:rPr>
+          <w:b/>
+        </w:rPr>
+      </w:pPr>
+      <w:r>
+        <w:rPr>
+          <w:b/>
+        </w:rPr>
+        <w:t xml:space="preserve">Von VN/VM gegen </w:t>
+      </w:r>
+      <w:r>
+        <w:rPr>
+          <w:b/>
+        </w:rPr>
+        <w:t>VN/VM</w:t>
+      </w:r>
+    </w:p>
+    <w:p>
+      <w:pPr>
+        <w:pStyle w:val="Listenabsatz"/>
+        <w:numPr>
+          <w:ilvl w:val="0"/>
+          <w:numId w:val="4"/>
+        </w:numPr>
+      </w:pPr>
+      <w:r>
+        <w:t>Gemeinsame Nutzung von Ressourcen erleichtert den Zugang zu Verwundbarkeiten von VMs auf demselben physischen Host. Z.B. durch benachbarte Speicherbereiche auf der Festplatte des Hosts</w:t>
+      </w:r>
+    </w:p>
+    <w:p>
+      <w:pPr>
+        <w:pStyle w:val="Listenabsatz"/>
+        <w:numPr>
+          <w:ilvl w:val="0"/>
+          <w:numId w:val="4"/>
+        </w:numPr>
+      </w:pPr>
+      <w:r>
+        <w:t>Nur virtuelle Netzwerkkarten -&gt; Monitoring</w:t>
+      </w:r>
+    </w:p>
+    <w:p>
+      <w:pPr>
+        <w:pStyle w:val="Listenabsatz"/>
+        <w:numPr>
+          <w:ilvl w:val="0"/>
+          <w:numId w:val="4"/>
+        </w:numPr>
+      </w:pPr>
+      <w:r>
+        <w:t xml:space="preserve">VNs aus der Ferne programmierbar -&gt; Einschleusen von Nachrichten des Managementprotokolls.  </w:t>
+      </w:r>
+    </w:p>
+    <w:p/>
+    <w:p/>
+    <w:p>
+      <w:pPr>
+        <w:rPr>
+          <w:b/>
+        </w:rPr>
+      </w:pPr>
+      <w:r>
+        <w:rPr>
+          <w:b/>
+        </w:rPr>
+        <w:t>Vom User gegen NI</w:t>
+      </w:r>
+    </w:p>
+    <w:p>
+      <w:pPr>
+        <w:pStyle w:val="Listenabsatz"/>
+        <w:numPr>
+          <w:ilvl w:val="0"/>
+          <w:numId w:val="5"/>
+        </w:numPr>
+      </w:pPr>
+      <w:r>
+        <w:t>Da sich die virtuelle Netztopologie im VNEProzess</w:t>
+      </w:r>
+      <w:r>
+        <w:t xml:space="preserve"> </w:t>
+      </w:r>
+      <w:r>
+        <w:t xml:space="preserve">laufend </w:t>
+      </w:r>
+      <w:r>
+        <w:t>ä</w:t>
+      </w:r>
+      <w:r>
+        <w:t>ndert, m</w:t>
+      </w:r>
+      <w:r>
+        <w:t>ü</w:t>
+      </w:r>
+      <w:r>
+        <w:t>ssen Netzwerkkomponenten wie Switches und Router</w:t>
+      </w:r>
+      <w:r>
+        <w:t xml:space="preserve"> </w:t>
+      </w:r>
+      <w:r>
+        <w:t xml:space="preserve">dynamisch umprogrammierbar sein. </w:t>
+      </w:r>
+    </w:p>
+    <w:p>
+      <w:pPr>
+        <w:pStyle w:val="Listenabsatz"/>
+        <w:numPr>
+          <w:ilvl w:val="0"/>
+          <w:numId w:val="5"/>
+        </w:numPr>
+      </w:pPr>
+      <w:r>
+        <w:t>Dies jedoch ermä</w:t>
+      </w:r>
+      <w:r>
+        <w:t>chtigt Angreifer solche ggfs.</w:t>
+      </w:r>
+      <w:r>
+        <w:t xml:space="preserve"> </w:t>
+      </w:r>
+      <w:r>
+        <w:t>mit Codeex</w:t>
+      </w:r>
+      <w:r>
+        <w:t>pliots wie Bufferoverflows o. Ä. zu kompromittieren und fü</w:t>
+      </w:r>
+      <w:r>
+        <w:t>r ihre Zwecke</w:t>
+      </w:r>
+      <w:r>
+        <w:t xml:space="preserve"> </w:t>
+      </w:r>
+      <w:r>
+        <w:t>zu nutzen oder ein</w:t>
+      </w:r>
+      <w:r>
+        <w:t>en Denail of Service herbeizufü</w:t>
+      </w:r>
+      <w:r>
+        <w:t>hren.</w:t>
+      </w:r>
+    </w:p>
+    <w:p>
+      <w:pPr>
+        <w:pStyle w:val="Listenabsatz"/>
+        <w:numPr>
+          <w:ilvl w:val="0"/>
+          <w:numId w:val="5"/>
+        </w:numPr>
+      </w:pPr>
+      <w:r>
+        <w:t>Daneben besteht die Chance auch Netzwerkknoten anzugreifen. Gelingt es z.B. mit</w:t>
+      </w:r>
+    </w:p>
+    <w:p>
+      <w:pPr>
+        <w:pStyle w:val="Listenabsatz"/>
+        <w:numPr>
+          <w:ilvl w:val="0"/>
+          <w:numId w:val="5"/>
+        </w:numPr>
+      </w:pPr>
+      <w:r>
+        <w:t>einem Rootkit wie BluePill [RT08] – als Vorbe</w:t>
+      </w:r>
+      <w:r>
+        <w:t>reitung fü</w:t>
+      </w:r>
+      <w:r>
+        <w:t>r weitere Angriffe – einen</w:t>
+      </w:r>
+      <w:r>
+        <w:t xml:space="preserve"> Hypervisor zu ü</w:t>
+      </w:r>
+      <w:r>
+        <w:t xml:space="preserve">bernehmen, wird </w:t>
+      </w:r>
+      <w:r>
+        <w:t>so gleichzeitig die Kontrolle ü</w:t>
+      </w:r>
+      <w:r>
+        <w:t>ber alle gehosteten</w:t>
+      </w:r>
+      <w:r>
+        <w:t xml:space="preserve"> VMs erlangt. Auch eine VM lä</w:t>
+      </w:r>
+      <w:r>
+        <w:t>sst sich al</w:t>
+      </w:r>
+      <w:r>
+        <w:t>s Rootkit instrumentalisieren.</w:t>
+      </w:r>
+    </w:p>
+    <w:p/>
+    <w:p>
+      <w:pPr>
+        <w:rPr>
+          <w:b/>
+        </w:rPr>
+      </w:pPr>
+      <w:r>
+        <w:rPr>
+          <w:b/>
+        </w:rPr>
+        <w:t>Vom User gegen VN/VM</w:t>
+      </w:r>
+    </w:p>
+    <w:p>
+      <w:pPr>
+        <w:pStyle w:val="Listenabsatz"/>
+        <w:numPr>
+          <w:ilvl w:val="0"/>
+          <w:numId w:val="6"/>
+        </w:numPr>
+      </w:pPr>
+      <w:r>
+        <w:t>Aus der dynamischen Natur virtueller</w:t>
+      </w:r>
+      <w:r>
+        <w:t xml:space="preserve"> </w:t>
+      </w:r>
+      <w:r>
+        <w:t>Netzwerktopologien ergeben sich neue Verwundbarkeiten: W</w:t>
+      </w:r>
+      <w:r>
+        <w:t>ä</w:t>
+      </w:r>
+      <w:r>
+        <w:t>hrend der Migration</w:t>
+      </w:r>
+      <w:r>
+        <w:t xml:space="preserve"> </w:t>
+      </w:r>
+      <w:r>
+        <w:t>im Livebetrieb eines VNs ist eine Man-in-the-Middle-Attacke m</w:t>
+      </w:r>
+      <w:r>
+        <w:t>ö</w:t>
+      </w:r>
+      <w:r>
+        <w:t>glich, mit der Informationen</w:t>
+      </w:r>
+      <w:r>
+        <w:t xml:space="preserve"> ü</w:t>
+      </w:r>
+      <w:r>
+        <w:t>ber und Inhalte des migrierenden VNs erlangt werden k</w:t>
+      </w:r>
+      <w:r>
+        <w:t>ö</w:t>
+      </w:r>
+      <w:r>
+        <w:t>nnen. [NW]</w:t>
+      </w:r>
+    </w:p>
+    <w:p>
+      <w:pPr>
+        <w:pStyle w:val="Listenabsatz"/>
+        <w:numPr>
+          <w:ilvl w:val="0"/>
+          <w:numId w:val="6"/>
+        </w:numPr>
+      </w:pPr>
+      <w:r>
+        <w:lastRenderedPageBreak/>
+        <w:t>Auch die Manipulation von Speicherbereichen der VMs ist w</w:t>
+      </w:r>
+      <w:r>
+        <w:t>ä</w:t>
+      </w:r>
+      <w:r>
+        <w:t>hrend der Migration</w:t>
+      </w:r>
+      <w:r>
+        <w:t xml:space="preserve"> </w:t>
+      </w:r>
+      <w:r>
+        <w:t>umsetzbar und l</w:t>
+      </w:r>
+      <w:r>
+        <w:t>ä</w:t>
+      </w:r>
+      <w:r>
+        <w:t>sst sich sogar automatisieren.</w:t>
+      </w:r>
+    </w:p>
+    <w:p>
+      <w:pPr>
+        <w:pStyle w:val="Listenabsatz"/>
+        <w:numPr>
+          <w:ilvl w:val="0"/>
+          <w:numId w:val="6"/>
+        </w:numPr>
+      </w:pPr>
+      <w:r>
+        <w:t>V</w:t>
+      </w:r>
+      <w:bookmarkStart w:id="0" w:name="_GoBack"/>
+      <w:bookmarkEnd w:id="0"/>
+      <w:r>
+        <w:t>irtuelle Netzwerkstruktur aus der Ferne umkonfigurieren</w:t>
+      </w:r>
+      <w:r>
+        <w:t xml:space="preserve"> </w:t>
+      </w:r>
+      <w:r>
+        <w:t>zu k</w:t>
+      </w:r>
+      <w:r>
+        <w:t>ö</w:t>
+      </w:r>
+      <w:r>
+        <w:t>nnen, erschließt weitere Angriffsziele: Attacken auf die VN-Managementtools</w:t>
+      </w:r>
+    </w:p>
     <w:sectPr>
       <w:pgSz w:w="11906" w:h="16838"/>
       <w:pgMar w:top="1417" w:right="1417" w:bottom="1134" w:left="1417" w:header="708" w:footer="708" w:gutter="0"/>
@@ -406,6 +868,345 @@
 <file path=word/numbering.xml><?xml version="1.0" encoding="utf-8"?>
 <w:numbering xmlns:wpc="http://schemas.microsoft.com/office/word/2010/wordprocessingCanvas" xmlns:mc="http://schemas.openxmlformats.org/markup-compatibility/2006" xmlns:o="urn:schemas-microsoft-com:office:office" xmlns:r="http://schemas.openxmlformats.org/officeDocument/2006/relationships" xmlns:m="http://schemas.openxmlformats.org/officeDocument/2006/math" xmlns:v="urn:schemas-microsoft-com:vml" xmlns:wp14="http://schemas.microsoft.com/office/word/2010/wordprocessingDrawing" xmlns:wp="http://schemas.openxmlformats.org/drawingml/2006/wordprocessingDrawing" xmlns:w10="urn:schemas-microsoft-com:office:word" xmlns:w="http://schemas.openxmlformats.org/wordprocessingml/2006/main" xmlns:w14="http://schemas.microsoft.com/office/word/2010/wordml" xmlns:w15="http://schemas.microsoft.com/office/word/2012/wordml" xmlns:wpg="http://schemas.microsoft.com/office/word/2010/wordprocessingGroup" xmlns:wpi="http://schemas.microsoft.com/office/word/2010/wordprocessingInk" xmlns:wne="http://schemas.microsoft.com/office/word/2006/wordml" xmlns:wps="http://schemas.microsoft.com/office/word/2010/wordprocessingShape" mc:Ignorable="w14 w15 wp14">
   <w:abstractNum w:abstractNumId="0" w15:restartNumberingAfterBreak="0">
+    <w:nsid w:val="094F48CB"/>
+    <w:multiLevelType w:val="hybridMultilevel"/>
+    <w:tmpl w:val="7EBEAA66"/>
+    <w:lvl w:ilvl="0" w:tplc="04070001">
+      <w:start w:val="1"/>
+      <w:numFmt w:val="bullet"/>
+      <w:lvlText w:val=""/>
+      <w:lvlJc w:val="left"/>
+      <w:pPr>
+        <w:ind w:left="720" w:hanging="360"/>
+      </w:pPr>
+      <w:rPr>
+        <w:rFonts w:ascii="Symbol" w:hAnsi="Symbol" w:hint="default"/>
+      </w:rPr>
+    </w:lvl>
+    <w:lvl w:ilvl="1" w:tplc="04070003">
+      <w:start w:val="1"/>
+      <w:numFmt w:val="bullet"/>
+      <w:lvlText w:val="o"/>
+      <w:lvlJc w:val="left"/>
+      <w:pPr>
+        <w:ind w:left="1440" w:hanging="360"/>
+      </w:pPr>
+      <w:rPr>
+        <w:rFonts w:ascii="Courier New" w:hAnsi="Courier New" w:cs="Courier New" w:hint="default"/>
+      </w:rPr>
+    </w:lvl>
+    <w:lvl w:ilvl="2" w:tplc="04070005">
+      <w:start w:val="1"/>
+      <w:numFmt w:val="bullet"/>
+      <w:lvlText w:val=""/>
+      <w:lvlJc w:val="left"/>
+      <w:pPr>
+        <w:ind w:left="2160" w:hanging="360"/>
+      </w:pPr>
+      <w:rPr>
+        <w:rFonts w:ascii="Wingdings" w:hAnsi="Wingdings" w:hint="default"/>
+      </w:rPr>
+    </w:lvl>
+    <w:lvl w:ilvl="3" w:tplc="04070001" w:tentative="1">
+      <w:start w:val="1"/>
+      <w:numFmt w:val="bullet"/>
+      <w:lvlText w:val=""/>
+      <w:lvlJc w:val="left"/>
+      <w:pPr>
+        <w:ind w:left="2880" w:hanging="360"/>
+      </w:pPr>
+      <w:rPr>
+        <w:rFonts w:ascii="Symbol" w:hAnsi="Symbol" w:hint="default"/>
+      </w:rPr>
+    </w:lvl>
+    <w:lvl w:ilvl="4" w:tplc="04070003" w:tentative="1">
+      <w:start w:val="1"/>
+      <w:numFmt w:val="bullet"/>
+      <w:lvlText w:val="o"/>
+      <w:lvlJc w:val="left"/>
+      <w:pPr>
+        <w:ind w:left="3600" w:hanging="360"/>
+      </w:pPr>
+      <w:rPr>
+        <w:rFonts w:ascii="Courier New" w:hAnsi="Courier New" w:cs="Courier New" w:hint="default"/>
+      </w:rPr>
+    </w:lvl>
+    <w:lvl w:ilvl="5" w:tplc="04070005" w:tentative="1">
+      <w:start w:val="1"/>
+      <w:numFmt w:val="bullet"/>
+      <w:lvlText w:val=""/>
+      <w:lvlJc w:val="left"/>
+      <w:pPr>
+        <w:ind w:left="4320" w:hanging="360"/>
+      </w:pPr>
+      <w:rPr>
+        <w:rFonts w:ascii="Wingdings" w:hAnsi="Wingdings" w:hint="default"/>
+      </w:rPr>
+    </w:lvl>
+    <w:lvl w:ilvl="6" w:tplc="04070001" w:tentative="1">
+      <w:start w:val="1"/>
+      <w:numFmt w:val="bullet"/>
+      <w:lvlText w:val=""/>
+      <w:lvlJc w:val="left"/>
+      <w:pPr>
+        <w:ind w:left="5040" w:hanging="360"/>
+      </w:pPr>
+      <w:rPr>
+        <w:rFonts w:ascii="Symbol" w:hAnsi="Symbol" w:hint="default"/>
+      </w:rPr>
+    </w:lvl>
+    <w:lvl w:ilvl="7" w:tplc="04070003" w:tentative="1">
+      <w:start w:val="1"/>
+      <w:numFmt w:val="bullet"/>
+      <w:lvlText w:val="o"/>
+      <w:lvlJc w:val="left"/>
+      <w:pPr>
+        <w:ind w:left="5760" w:hanging="360"/>
+      </w:pPr>
+      <w:rPr>
+        <w:rFonts w:ascii="Courier New" w:hAnsi="Courier New" w:cs="Courier New" w:hint="default"/>
+      </w:rPr>
+    </w:lvl>
+    <w:lvl w:ilvl="8" w:tplc="04070005" w:tentative="1">
+      <w:start w:val="1"/>
+      <w:numFmt w:val="bullet"/>
+      <w:lvlText w:val=""/>
+      <w:lvlJc w:val="left"/>
+      <w:pPr>
+        <w:ind w:left="6480" w:hanging="360"/>
+      </w:pPr>
+      <w:rPr>
+        <w:rFonts w:ascii="Wingdings" w:hAnsi="Wingdings" w:hint="default"/>
+      </w:rPr>
+    </w:lvl>
+  </w:abstractNum>
+  <w:abstractNum w:abstractNumId="1" w15:restartNumberingAfterBreak="0">
+    <w:nsid w:val="34A60788"/>
+    <w:multiLevelType w:val="hybridMultilevel"/>
+    <w:tmpl w:val="47028688"/>
+    <w:lvl w:ilvl="0" w:tplc="04070001">
+      <w:start w:val="1"/>
+      <w:numFmt w:val="bullet"/>
+      <w:lvlText w:val=""/>
+      <w:lvlJc w:val="left"/>
+      <w:pPr>
+        <w:ind w:left="720" w:hanging="360"/>
+      </w:pPr>
+      <w:rPr>
+        <w:rFonts w:ascii="Symbol" w:hAnsi="Symbol" w:hint="default"/>
+      </w:rPr>
+    </w:lvl>
+    <w:lvl w:ilvl="1" w:tplc="04070003" w:tentative="1">
+      <w:start w:val="1"/>
+      <w:numFmt w:val="bullet"/>
+      <w:lvlText w:val="o"/>
+      <w:lvlJc w:val="left"/>
+      <w:pPr>
+        <w:ind w:left="1440" w:hanging="360"/>
+      </w:pPr>
+      <w:rPr>
+        <w:rFonts w:ascii="Courier New" w:hAnsi="Courier New" w:cs="Courier New" w:hint="default"/>
+      </w:rPr>
+    </w:lvl>
+    <w:lvl w:ilvl="2" w:tplc="04070005" w:tentative="1">
+      <w:start w:val="1"/>
+      <w:numFmt w:val="bullet"/>
+      <w:lvlText w:val=""/>
+      <w:lvlJc w:val="left"/>
+      <w:pPr>
+        <w:ind w:left="2160" w:hanging="360"/>
+      </w:pPr>
+      <w:rPr>
+        <w:rFonts w:ascii="Wingdings" w:hAnsi="Wingdings" w:hint="default"/>
+      </w:rPr>
+    </w:lvl>
+    <w:lvl w:ilvl="3" w:tplc="04070001" w:tentative="1">
+      <w:start w:val="1"/>
+      <w:numFmt w:val="bullet"/>
+      <w:lvlText w:val=""/>
+      <w:lvlJc w:val="left"/>
+      <w:pPr>
+        <w:ind w:left="2880" w:hanging="360"/>
+      </w:pPr>
+      <w:rPr>
+        <w:rFonts w:ascii="Symbol" w:hAnsi="Symbol" w:hint="default"/>
+      </w:rPr>
+    </w:lvl>
+    <w:lvl w:ilvl="4" w:tplc="04070003" w:tentative="1">
+      <w:start w:val="1"/>
+      <w:numFmt w:val="bullet"/>
+      <w:lvlText w:val="o"/>
+      <w:lvlJc w:val="left"/>
+      <w:pPr>
+        <w:ind w:left="3600" w:hanging="360"/>
+      </w:pPr>
+      <w:rPr>
+        <w:rFonts w:ascii="Courier New" w:hAnsi="Courier New" w:cs="Courier New" w:hint="default"/>
+      </w:rPr>
+    </w:lvl>
+    <w:lvl w:ilvl="5" w:tplc="04070005" w:tentative="1">
+      <w:start w:val="1"/>
+      <w:numFmt w:val="bullet"/>
+      <w:lvlText w:val=""/>
+      <w:lvlJc w:val="left"/>
+      <w:pPr>
+        <w:ind w:left="4320" w:hanging="360"/>
+      </w:pPr>
+      <w:rPr>
+        <w:rFonts w:ascii="Wingdings" w:hAnsi="Wingdings" w:hint="default"/>
+      </w:rPr>
+    </w:lvl>
+    <w:lvl w:ilvl="6" w:tplc="04070001" w:tentative="1">
+      <w:start w:val="1"/>
+      <w:numFmt w:val="bullet"/>
+      <w:lvlText w:val=""/>
+      <w:lvlJc w:val="left"/>
+      <w:pPr>
+        <w:ind w:left="5040" w:hanging="360"/>
+      </w:pPr>
+      <w:rPr>
+        <w:rFonts w:ascii="Symbol" w:hAnsi="Symbol" w:hint="default"/>
+      </w:rPr>
+    </w:lvl>
+    <w:lvl w:ilvl="7" w:tplc="04070003" w:tentative="1">
+      <w:start w:val="1"/>
+      <w:numFmt w:val="bullet"/>
+      <w:lvlText w:val="o"/>
+      <w:lvlJc w:val="left"/>
+      <w:pPr>
+        <w:ind w:left="5760" w:hanging="360"/>
+      </w:pPr>
+      <w:rPr>
+        <w:rFonts w:ascii="Courier New" w:hAnsi="Courier New" w:cs="Courier New" w:hint="default"/>
+      </w:rPr>
+    </w:lvl>
+    <w:lvl w:ilvl="8" w:tplc="04070005" w:tentative="1">
+      <w:start w:val="1"/>
+      <w:numFmt w:val="bullet"/>
+      <w:lvlText w:val=""/>
+      <w:lvlJc w:val="left"/>
+      <w:pPr>
+        <w:ind w:left="6480" w:hanging="360"/>
+      </w:pPr>
+      <w:rPr>
+        <w:rFonts w:ascii="Wingdings" w:hAnsi="Wingdings" w:hint="default"/>
+      </w:rPr>
+    </w:lvl>
+  </w:abstractNum>
+  <w:abstractNum w:abstractNumId="2" w15:restartNumberingAfterBreak="0">
+    <w:nsid w:val="41B87C92"/>
+    <w:multiLevelType w:val="hybridMultilevel"/>
+    <w:tmpl w:val="894E0418"/>
+    <w:lvl w:ilvl="0" w:tplc="04070001">
+      <w:start w:val="1"/>
+      <w:numFmt w:val="bullet"/>
+      <w:lvlText w:val=""/>
+      <w:lvlJc w:val="left"/>
+      <w:pPr>
+        <w:ind w:left="720" w:hanging="360"/>
+      </w:pPr>
+      <w:rPr>
+        <w:rFonts w:ascii="Symbol" w:hAnsi="Symbol" w:hint="default"/>
+      </w:rPr>
+    </w:lvl>
+    <w:lvl w:ilvl="1" w:tplc="04070003" w:tentative="1">
+      <w:start w:val="1"/>
+      <w:numFmt w:val="bullet"/>
+      <w:lvlText w:val="o"/>
+      <w:lvlJc w:val="left"/>
+      <w:pPr>
+        <w:ind w:left="1440" w:hanging="360"/>
+      </w:pPr>
+      <w:rPr>
+        <w:rFonts w:ascii="Courier New" w:hAnsi="Courier New" w:cs="Courier New" w:hint="default"/>
+      </w:rPr>
+    </w:lvl>
+    <w:lvl w:ilvl="2" w:tplc="04070005" w:tentative="1">
+      <w:start w:val="1"/>
+      <w:numFmt w:val="bullet"/>
+      <w:lvlText w:val=""/>
+      <w:lvlJc w:val="left"/>
+      <w:pPr>
+        <w:ind w:left="2160" w:hanging="360"/>
+      </w:pPr>
+      <w:rPr>
+        <w:rFonts w:ascii="Wingdings" w:hAnsi="Wingdings" w:hint="default"/>
+      </w:rPr>
+    </w:lvl>
+    <w:lvl w:ilvl="3" w:tplc="04070001" w:tentative="1">
+      <w:start w:val="1"/>
+      <w:numFmt w:val="bullet"/>
+      <w:lvlText w:val=""/>
+      <w:lvlJc w:val="left"/>
+      <w:pPr>
+        <w:ind w:left="2880" w:hanging="360"/>
+      </w:pPr>
+      <w:rPr>
+        <w:rFonts w:ascii="Symbol" w:hAnsi="Symbol" w:hint="default"/>
+      </w:rPr>
+    </w:lvl>
+    <w:lvl w:ilvl="4" w:tplc="04070003" w:tentative="1">
+      <w:start w:val="1"/>
+      <w:numFmt w:val="bullet"/>
+      <w:lvlText w:val="o"/>
+      <w:lvlJc w:val="left"/>
+      <w:pPr>
+        <w:ind w:left="3600" w:hanging="360"/>
+      </w:pPr>
+      <w:rPr>
+        <w:rFonts w:ascii="Courier New" w:hAnsi="Courier New" w:cs="Courier New" w:hint="default"/>
+      </w:rPr>
+    </w:lvl>
+    <w:lvl w:ilvl="5" w:tplc="04070005" w:tentative="1">
+      <w:start w:val="1"/>
+      <w:numFmt w:val="bullet"/>
+      <w:lvlText w:val=""/>
+      <w:lvlJc w:val="left"/>
+      <w:pPr>
+        <w:ind w:left="4320" w:hanging="360"/>
+      </w:pPr>
+      <w:rPr>
+        <w:rFonts w:ascii="Wingdings" w:hAnsi="Wingdings" w:hint="default"/>
+      </w:rPr>
+    </w:lvl>
+    <w:lvl w:ilvl="6" w:tplc="04070001" w:tentative="1">
+      <w:start w:val="1"/>
+      <w:numFmt w:val="bullet"/>
+      <w:lvlText w:val=""/>
+      <w:lvlJc w:val="left"/>
+      <w:pPr>
+        <w:ind w:left="5040" w:hanging="360"/>
+      </w:pPr>
+      <w:rPr>
+        <w:rFonts w:ascii="Symbol" w:hAnsi="Symbol" w:hint="default"/>
+      </w:rPr>
+    </w:lvl>
+    <w:lvl w:ilvl="7" w:tplc="04070003" w:tentative="1">
+      <w:start w:val="1"/>
+      <w:numFmt w:val="bullet"/>
+      <w:lvlText w:val="o"/>
+      <w:lvlJc w:val="left"/>
+      <w:pPr>
+        <w:ind w:left="5760" w:hanging="360"/>
+      </w:pPr>
+      <w:rPr>
+        <w:rFonts w:ascii="Courier New" w:hAnsi="Courier New" w:cs="Courier New" w:hint="default"/>
+      </w:rPr>
+    </w:lvl>
+    <w:lvl w:ilvl="8" w:tplc="04070005" w:tentative="1">
+      <w:start w:val="1"/>
+      <w:numFmt w:val="bullet"/>
+      <w:lvlText w:val=""/>
+      <w:lvlJc w:val="left"/>
+      <w:pPr>
+        <w:ind w:left="6480" w:hanging="360"/>
+      </w:pPr>
+      <w:rPr>
+        <w:rFonts w:ascii="Wingdings" w:hAnsi="Wingdings" w:hint="default"/>
+      </w:rPr>
+    </w:lvl>
+  </w:abstractNum>
+  <w:abstractNum w:abstractNumId="3" w15:restartNumberingAfterBreak="0">
     <w:nsid w:val="6E463430"/>
     <w:multiLevelType w:val="hybridMultilevel"/>
     <w:tmpl w:val="C38A36FC"/>
@@ -518,7 +1319,120 @@
       </w:rPr>
     </w:lvl>
   </w:abstractNum>
-  <w:abstractNum w:abstractNumId="1" w15:restartNumberingAfterBreak="0">
+  <w:abstractNum w:abstractNumId="4" w15:restartNumberingAfterBreak="0">
+    <w:nsid w:val="6F486827"/>
+    <w:multiLevelType w:val="hybridMultilevel"/>
+    <w:tmpl w:val="E3247F9E"/>
+    <w:lvl w:ilvl="0" w:tplc="04070001">
+      <w:start w:val="1"/>
+      <w:numFmt w:val="bullet"/>
+      <w:lvlText w:val=""/>
+      <w:lvlJc w:val="left"/>
+      <w:pPr>
+        <w:ind w:left="720" w:hanging="360"/>
+      </w:pPr>
+      <w:rPr>
+        <w:rFonts w:ascii="Symbol" w:hAnsi="Symbol" w:hint="default"/>
+      </w:rPr>
+    </w:lvl>
+    <w:lvl w:ilvl="1" w:tplc="04070003" w:tentative="1">
+      <w:start w:val="1"/>
+      <w:numFmt w:val="bullet"/>
+      <w:lvlText w:val="o"/>
+      <w:lvlJc w:val="left"/>
+      <w:pPr>
+        <w:ind w:left="1440" w:hanging="360"/>
+      </w:pPr>
+      <w:rPr>
+        <w:rFonts w:ascii="Courier New" w:hAnsi="Courier New" w:cs="Courier New" w:hint="default"/>
+      </w:rPr>
+    </w:lvl>
+    <w:lvl w:ilvl="2" w:tplc="04070005" w:tentative="1">
+      <w:start w:val="1"/>
+      <w:numFmt w:val="bullet"/>
+      <w:lvlText w:val=""/>
+      <w:lvlJc w:val="left"/>
+      <w:pPr>
+        <w:ind w:left="2160" w:hanging="360"/>
+      </w:pPr>
+      <w:rPr>
+        <w:rFonts w:ascii="Wingdings" w:hAnsi="Wingdings" w:hint="default"/>
+      </w:rPr>
+    </w:lvl>
+    <w:lvl w:ilvl="3" w:tplc="04070001" w:tentative="1">
+      <w:start w:val="1"/>
+      <w:numFmt w:val="bullet"/>
+      <w:lvlText w:val=""/>
+      <w:lvlJc w:val="left"/>
+      <w:pPr>
+        <w:ind w:left="2880" w:hanging="360"/>
+      </w:pPr>
+      <w:rPr>
+        <w:rFonts w:ascii="Symbol" w:hAnsi="Symbol" w:hint="default"/>
+      </w:rPr>
+    </w:lvl>
+    <w:lvl w:ilvl="4" w:tplc="04070003" w:tentative="1">
+      <w:start w:val="1"/>
+      <w:numFmt w:val="bullet"/>
+      <w:lvlText w:val="o"/>
+      <w:lvlJc w:val="left"/>
+      <w:pPr>
+        <w:ind w:left="3600" w:hanging="360"/>
+      </w:pPr>
+      <w:rPr>
+        <w:rFonts w:ascii="Courier New" w:hAnsi="Courier New" w:cs="Courier New" w:hint="default"/>
+      </w:rPr>
+    </w:lvl>
+    <w:lvl w:ilvl="5" w:tplc="04070005" w:tentative="1">
+      <w:start w:val="1"/>
+      <w:numFmt w:val="bullet"/>
+      <w:lvlText w:val=""/>
+      <w:lvlJc w:val="left"/>
+      <w:pPr>
+        <w:ind w:left="4320" w:hanging="360"/>
+      </w:pPr>
+      <w:rPr>
+        <w:rFonts w:ascii="Wingdings" w:hAnsi="Wingdings" w:hint="default"/>
+      </w:rPr>
+    </w:lvl>
+    <w:lvl w:ilvl="6" w:tplc="04070001" w:tentative="1">
+      <w:start w:val="1"/>
+      <w:numFmt w:val="bullet"/>
+      <w:lvlText w:val=""/>
+      <w:lvlJc w:val="left"/>
+      <w:pPr>
+        <w:ind w:left="5040" w:hanging="360"/>
+      </w:pPr>
+      <w:rPr>
+        <w:rFonts w:ascii="Symbol" w:hAnsi="Symbol" w:hint="default"/>
+      </w:rPr>
+    </w:lvl>
+    <w:lvl w:ilvl="7" w:tplc="04070003" w:tentative="1">
+      <w:start w:val="1"/>
+      <w:numFmt w:val="bullet"/>
+      <w:lvlText w:val="o"/>
+      <w:lvlJc w:val="left"/>
+      <w:pPr>
+        <w:ind w:left="5760" w:hanging="360"/>
+      </w:pPr>
+      <w:rPr>
+        <w:rFonts w:ascii="Courier New" w:hAnsi="Courier New" w:cs="Courier New" w:hint="default"/>
+      </w:rPr>
+    </w:lvl>
+    <w:lvl w:ilvl="8" w:tplc="04070005" w:tentative="1">
+      <w:start w:val="1"/>
+      <w:numFmt w:val="bullet"/>
+      <w:lvlText w:val=""/>
+      <w:lvlJc w:val="left"/>
+      <w:pPr>
+        <w:ind w:left="6480" w:hanging="360"/>
+      </w:pPr>
+      <w:rPr>
+        <w:rFonts w:ascii="Wingdings" w:hAnsi="Wingdings" w:hint="default"/>
+      </w:rPr>
+    </w:lvl>
+  </w:abstractNum>
+  <w:abstractNum w:abstractNumId="5" w15:restartNumberingAfterBreak="0">
     <w:nsid w:val="73D753F0"/>
     <w:multiLevelType w:val="hybridMultilevel"/>
     <w:tmpl w:val="A8AA0BFE"/>
@@ -632,10 +1546,22 @@
     </w:lvl>
   </w:abstractNum>
   <w:num w:numId="1">
+    <w:abstractNumId w:val="5"/>
+  </w:num>
+  <w:num w:numId="2">
+    <w:abstractNumId w:val="3"/>
+  </w:num>
+  <w:num w:numId="3">
+    <w:abstractNumId w:val="0"/>
+  </w:num>
+  <w:num w:numId="4">
+    <w:abstractNumId w:val="2"/>
+  </w:num>
+  <w:num w:numId="5">
     <w:abstractNumId w:val="1"/>
   </w:num>
-  <w:num w:numId="2">
-    <w:abstractNumId w:val="0"/>
+  <w:num w:numId="6">
+    <w:abstractNumId w:val="4"/>
   </w:num>
 </w:numbering>
 </file>

</xml_diff>

<commit_message>
Notizen, Diskussionsfolien und -themen, mitlaufende Gliederung am unteren Folienrand
</commit_message>
<xml_diff>
--- a/Referat/MiransPart.docx
+++ b/Referat/MiransPart.docx
@@ -270,6 +270,11 @@
         <w:t>Dazu beginnen wir mit einer kurzen allg. Darstellung des VNE-Prozesses</w:t>
       </w:r>
     </w:p>
+    <w:p>
+      <w:r>
+        <w:t>Security by design</w:t>
+      </w:r>
+    </w:p>
     <w:p/>
     <w:p/>
     <w:p/>
@@ -389,7 +394,25 @@
         <w:t>&lt;BILD: Klassifizierung&gt;</w:t>
       </w:r>
     </w:p>
-    <w:p/>
+    <w:p>
+      <w:r>
+        <w:t>„</w:t>
+      </w:r>
+      <w:r>
+        <w:t>Security by design</w:t>
+      </w:r>
+      <w:r>
+        <w:t>“</w:t>
+      </w:r>
+      <w:bookmarkStart w:id="0" w:name="_GoBack"/>
+      <w:bookmarkEnd w:id="0"/>
+      <w:r>
+        <w:t xml:space="preserve"> </w:t>
+      </w:r>
+      <w:r>
+        <w:t>einbauen?</w:t>
+      </w:r>
+    </w:p>
     <w:p/>
     <w:p/>
     <w:p>
@@ -402,7 +425,6 @@
         <w:rPr>
           <w:b/>
         </w:rPr>
-        <w:lastRenderedPageBreak/>
         <w:t>Von NI gegen VN/VM und User</w:t>
       </w:r>
     </w:p>
@@ -415,19 +437,7 @@
         </w:numPr>
       </w:pPr>
       <w:r>
-        <w:t>Physische Hosts bieten ihren</w:t>
-      </w:r>
-      <w:r>
-        <w:t xml:space="preserve"> </w:t>
-      </w:r>
-      <w:r>
-        <w:t>VMs Ressourcen an. Alle Dienste und Anwendungen der VMs werden letztlich auf dem</w:t>
-      </w:r>
-      <w:r>
-        <w:t xml:space="preserve"> physischen Host ausgefü</w:t>
-      </w:r>
-      <w:r>
-        <w:t>hrt und auch alle Daten auf ihm gespeichert.</w:t>
+        <w:t>Physische Hosts bieten ihren VMs Ressourcen an. Alle Dienste und Anwendungen der VMs werden letztlich auf dem physischen Host ausgeführt und auch alle Daten auf ihm gespeichert.</w:t>
       </w:r>
     </w:p>
     <w:p/>
@@ -616,13 +626,7 @@
         </w:numPr>
       </w:pPr>
       <w:r>
-        <w:t>Da sich die virtuelle Netztopologie im VNEProzess</w:t>
-      </w:r>
-      <w:r>
-        <w:t xml:space="preserve"> </w:t>
-      </w:r>
-      <w:r>
-        <w:t xml:space="preserve">laufend </w:t>
+        <w:t xml:space="preserve">Da sich die virtuelle Netztopologie im VNEProzess laufend </w:t>
       </w:r>
       <w:r>
         <w:t>ä</w:t>
@@ -634,13 +638,7 @@
         <w:t>ü</w:t>
       </w:r>
       <w:r>
-        <w:t>ssen Netzwerkkomponenten wie Switches und Router</w:t>
-      </w:r>
-      <w:r>
-        <w:t xml:space="preserve"> </w:t>
-      </w:r>
-      <w:r>
-        <w:t xml:space="preserve">dynamisch umprogrammierbar sein. </w:t>
+        <w:t xml:space="preserve">ssen Netzwerkkomponenten wie Switches und Router dynamisch umprogrammierbar sein. </w:t>
       </w:r>
     </w:p>
     <w:p>
@@ -652,34 +650,7 @@
         </w:numPr>
       </w:pPr>
       <w:r>
-        <w:t>Dies jedoch ermä</w:t>
-      </w:r>
-      <w:r>
-        <w:t>chtigt Angreifer solche ggfs.</w:t>
-      </w:r>
-      <w:r>
-        <w:t xml:space="preserve"> </w:t>
-      </w:r>
-      <w:r>
-        <w:t>mit Codeex</w:t>
-      </w:r>
-      <w:r>
-        <w:t>pliots wie Bufferoverflows o. Ä. zu kompromittieren und fü</w:t>
-      </w:r>
-      <w:r>
-        <w:t>r ihre Zwecke</w:t>
-      </w:r>
-      <w:r>
-        <w:t xml:space="preserve"> </w:t>
-      </w:r>
-      <w:r>
-        <w:t>zu nutzen oder ein</w:t>
-      </w:r>
-      <w:r>
-        <w:t>en Denail of Service herbeizufü</w:t>
-      </w:r>
-      <w:r>
-        <w:t>hren.</w:t>
+        <w:t>Dies jedoch ermächtigt Angreifer solche ggfs. mit Codeexpliots wie Bufferoverflows o. Ä. zu kompromittieren und für ihre Zwecke zu nutzen oder einen Denail of Service herbeizuführen.</w:t>
       </w:r>
     </w:p>
     <w:p>
@@ -709,28 +680,7 @@
         <w:t>reitung fü</w:t>
       </w:r>
       <w:r>
-        <w:t>r weitere Angriffe – einen</w:t>
-      </w:r>
-      <w:r>
-        <w:t xml:space="preserve"> Hypervisor zu ü</w:t>
-      </w:r>
-      <w:r>
-        <w:t xml:space="preserve">bernehmen, wird </w:t>
-      </w:r>
-      <w:r>
-        <w:t>so gleichzeitig die Kontrolle ü</w:t>
-      </w:r>
-      <w:r>
-        <w:t>ber alle gehosteten</w:t>
-      </w:r>
-      <w:r>
-        <w:t xml:space="preserve"> VMs erlangt. Auch eine VM lä</w:t>
-      </w:r>
-      <w:r>
-        <w:t>sst sich al</w:t>
-      </w:r>
-      <w:r>
-        <w:t>s Rootkit instrumentalisieren.</w:t>
+        <w:t>r weitere Angriffe – einen Hypervisor zu übernehmen, wird so gleichzeitig die Kontrolle über alle gehosteten VMs erlangt. Auch eine VM lässt sich als Rootkit instrumentalisieren.</w:t>
       </w:r>
     </w:p>
     <w:p/>
@@ -756,43 +706,11 @@
         </w:numPr>
       </w:pPr>
       <w:r>
-        <w:t>Aus der dynamischen Natur virtueller</w:t>
-      </w:r>
-      <w:r>
-        <w:t xml:space="preserve"> </w:t>
-      </w:r>
-      <w:r>
-        <w:t>Netzwerktopologien ergeben sich neue Verwundbarkeiten: W</w:t>
-      </w:r>
-      <w:r>
-        <w:t>ä</w:t>
-      </w:r>
-      <w:r>
-        <w:t>hrend der Migration</w:t>
-      </w:r>
-      <w:r>
-        <w:t xml:space="preserve"> </w:t>
-      </w:r>
-      <w:r>
-        <w:t>im Livebetrieb eines VNs ist eine Man-in-the-Middle-Attacke m</w:t>
-      </w:r>
-      <w:r>
-        <w:t>ö</w:t>
-      </w:r>
-      <w:r>
-        <w:t>glich, mit der Informationen</w:t>
-      </w:r>
-      <w:r>
-        <w:t xml:space="preserve"> ü</w:t>
-      </w:r>
-      <w:r>
-        <w:t>ber und Inhalte des migrierenden VNs erlangt werden k</w:t>
-      </w:r>
-      <w:r>
-        <w:t>ö</w:t>
-      </w:r>
-      <w:r>
-        <w:t>nnen. [NW]</w:t>
+        <w:t>Aus der dynamischen Natur virtueller Netzwerktopologien ergeben sich neue Verwundbarkeiten: Während der Migration im Livebetrieb eines VNs ist eine Man-in-the-</w:t>
+      </w:r>
+      <w:r>
+        <w:lastRenderedPageBreak/>
+        <w:t>Middle-Attacke möglich, mit der Informationen über und Inhalte des migrierenden VNs erlangt werden können. [NW]</w:t>
       </w:r>
     </w:p>
     <w:p>
@@ -804,26 +722,7 @@
         </w:numPr>
       </w:pPr>
       <w:r>
-        <w:lastRenderedPageBreak/>
-        <w:t>Auch die Manipulation von Speicherbereichen der VMs ist w</w:t>
-      </w:r>
-      <w:r>
-        <w:t>ä</w:t>
-      </w:r>
-      <w:r>
-        <w:t>hrend der Migration</w:t>
-      </w:r>
-      <w:r>
-        <w:t xml:space="preserve"> </w:t>
-      </w:r>
-      <w:r>
-        <w:t>umsetzbar und l</w:t>
-      </w:r>
-      <w:r>
-        <w:t>ä</w:t>
-      </w:r>
-      <w:r>
-        <w:t>sst sich sogar automatisieren.</w:t>
+        <w:t>Auch die Manipulation von Speicherbereichen der VMs ist während der Migration umsetzbar und lässt sich sogar automatisieren.</w:t>
       </w:r>
     </w:p>
     <w:p>
@@ -837,23 +736,37 @@
       <w:r>
         <w:t>V</w:t>
       </w:r>
-      <w:bookmarkStart w:id="0" w:name="_GoBack"/>
-      <w:bookmarkEnd w:id="0"/>
-      <w:r>
-        <w:t>irtuelle Netzwerkstruktur aus der Ferne umkonfigurieren</w:t>
-      </w:r>
-      <w:r>
-        <w:t xml:space="preserve"> </w:t>
-      </w:r>
-      <w:r>
-        <w:t>zu k</w:t>
-      </w:r>
-      <w:r>
-        <w:t>ö</w:t>
-      </w:r>
-      <w:r>
-        <w:t>nnen, erschließt weitere Angriffsziele: Attacken auf die VN-Managementtools</w:t>
-      </w:r>
+      <w:r>
+        <w:t>irtuelle Netzwerkstruktur aus der Ferne umkonfigurieren zu können, erschließt weitere Angriffsziele: Attacken auf die VN-Managementtools</w:t>
+      </w:r>
+    </w:p>
+    <w:p/>
+    <w:p/>
+    <w:p>
+      <w:r>
+        <w:t>VNE-relavant</w:t>
+      </w:r>
+    </w:p>
+    <w:p>
+      <w:pPr>
+        <w:pStyle w:val="Listenabsatz"/>
+        <w:numPr>
+          <w:ilvl w:val="0"/>
+          <w:numId w:val="7"/>
+        </w:numPr>
+      </w:pPr>
+      <w:r>
+        <w:t>„Security by design“ als Überleitung</w:t>
+      </w:r>
+    </w:p>
+    <w:p>
+      <w:pPr>
+        <w:pStyle w:val="Listenabsatz"/>
+        <w:numPr>
+          <w:ilvl w:val="0"/>
+          <w:numId w:val="7"/>
+        </w:numPr>
+      </w:pPr>
     </w:p>
     <w:sectPr>
       <w:pgSz w:w="11906" w:h="16838"/>
@@ -981,6 +894,119 @@
     </w:lvl>
   </w:abstractNum>
   <w:abstractNum w:abstractNumId="1" w15:restartNumberingAfterBreak="0">
+    <w:nsid w:val="1D770687"/>
+    <w:multiLevelType w:val="hybridMultilevel"/>
+    <w:tmpl w:val="255475C8"/>
+    <w:lvl w:ilvl="0" w:tplc="04070001">
+      <w:start w:val="1"/>
+      <w:numFmt w:val="bullet"/>
+      <w:lvlText w:val=""/>
+      <w:lvlJc w:val="left"/>
+      <w:pPr>
+        <w:ind w:left="720" w:hanging="360"/>
+      </w:pPr>
+      <w:rPr>
+        <w:rFonts w:ascii="Symbol" w:hAnsi="Symbol" w:hint="default"/>
+      </w:rPr>
+    </w:lvl>
+    <w:lvl w:ilvl="1" w:tplc="04070003" w:tentative="1">
+      <w:start w:val="1"/>
+      <w:numFmt w:val="bullet"/>
+      <w:lvlText w:val="o"/>
+      <w:lvlJc w:val="left"/>
+      <w:pPr>
+        <w:ind w:left="1440" w:hanging="360"/>
+      </w:pPr>
+      <w:rPr>
+        <w:rFonts w:ascii="Courier New" w:hAnsi="Courier New" w:cs="Courier New" w:hint="default"/>
+      </w:rPr>
+    </w:lvl>
+    <w:lvl w:ilvl="2" w:tplc="04070005" w:tentative="1">
+      <w:start w:val="1"/>
+      <w:numFmt w:val="bullet"/>
+      <w:lvlText w:val=""/>
+      <w:lvlJc w:val="left"/>
+      <w:pPr>
+        <w:ind w:left="2160" w:hanging="360"/>
+      </w:pPr>
+      <w:rPr>
+        <w:rFonts w:ascii="Wingdings" w:hAnsi="Wingdings" w:hint="default"/>
+      </w:rPr>
+    </w:lvl>
+    <w:lvl w:ilvl="3" w:tplc="04070001" w:tentative="1">
+      <w:start w:val="1"/>
+      <w:numFmt w:val="bullet"/>
+      <w:lvlText w:val=""/>
+      <w:lvlJc w:val="left"/>
+      <w:pPr>
+        <w:ind w:left="2880" w:hanging="360"/>
+      </w:pPr>
+      <w:rPr>
+        <w:rFonts w:ascii="Symbol" w:hAnsi="Symbol" w:hint="default"/>
+      </w:rPr>
+    </w:lvl>
+    <w:lvl w:ilvl="4" w:tplc="04070003" w:tentative="1">
+      <w:start w:val="1"/>
+      <w:numFmt w:val="bullet"/>
+      <w:lvlText w:val="o"/>
+      <w:lvlJc w:val="left"/>
+      <w:pPr>
+        <w:ind w:left="3600" w:hanging="360"/>
+      </w:pPr>
+      <w:rPr>
+        <w:rFonts w:ascii="Courier New" w:hAnsi="Courier New" w:cs="Courier New" w:hint="default"/>
+      </w:rPr>
+    </w:lvl>
+    <w:lvl w:ilvl="5" w:tplc="04070005" w:tentative="1">
+      <w:start w:val="1"/>
+      <w:numFmt w:val="bullet"/>
+      <w:lvlText w:val=""/>
+      <w:lvlJc w:val="left"/>
+      <w:pPr>
+        <w:ind w:left="4320" w:hanging="360"/>
+      </w:pPr>
+      <w:rPr>
+        <w:rFonts w:ascii="Wingdings" w:hAnsi="Wingdings" w:hint="default"/>
+      </w:rPr>
+    </w:lvl>
+    <w:lvl w:ilvl="6" w:tplc="04070001" w:tentative="1">
+      <w:start w:val="1"/>
+      <w:numFmt w:val="bullet"/>
+      <w:lvlText w:val=""/>
+      <w:lvlJc w:val="left"/>
+      <w:pPr>
+        <w:ind w:left="5040" w:hanging="360"/>
+      </w:pPr>
+      <w:rPr>
+        <w:rFonts w:ascii="Symbol" w:hAnsi="Symbol" w:hint="default"/>
+      </w:rPr>
+    </w:lvl>
+    <w:lvl w:ilvl="7" w:tplc="04070003" w:tentative="1">
+      <w:start w:val="1"/>
+      <w:numFmt w:val="bullet"/>
+      <w:lvlText w:val="o"/>
+      <w:lvlJc w:val="left"/>
+      <w:pPr>
+        <w:ind w:left="5760" w:hanging="360"/>
+      </w:pPr>
+      <w:rPr>
+        <w:rFonts w:ascii="Courier New" w:hAnsi="Courier New" w:cs="Courier New" w:hint="default"/>
+      </w:rPr>
+    </w:lvl>
+    <w:lvl w:ilvl="8" w:tplc="04070005" w:tentative="1">
+      <w:start w:val="1"/>
+      <w:numFmt w:val="bullet"/>
+      <w:lvlText w:val=""/>
+      <w:lvlJc w:val="left"/>
+      <w:pPr>
+        <w:ind w:left="6480" w:hanging="360"/>
+      </w:pPr>
+      <w:rPr>
+        <w:rFonts w:ascii="Wingdings" w:hAnsi="Wingdings" w:hint="default"/>
+      </w:rPr>
+    </w:lvl>
+  </w:abstractNum>
+  <w:abstractNum w:abstractNumId="2" w15:restartNumberingAfterBreak="0">
     <w:nsid w:val="34A60788"/>
     <w:multiLevelType w:val="hybridMultilevel"/>
     <w:tmpl w:val="47028688"/>
@@ -1093,7 +1119,7 @@
       </w:rPr>
     </w:lvl>
   </w:abstractNum>
-  <w:abstractNum w:abstractNumId="2" w15:restartNumberingAfterBreak="0">
+  <w:abstractNum w:abstractNumId="3" w15:restartNumberingAfterBreak="0">
     <w:nsid w:val="41B87C92"/>
     <w:multiLevelType w:val="hybridMultilevel"/>
     <w:tmpl w:val="894E0418"/>
@@ -1206,7 +1232,7 @@
       </w:rPr>
     </w:lvl>
   </w:abstractNum>
-  <w:abstractNum w:abstractNumId="3" w15:restartNumberingAfterBreak="0">
+  <w:abstractNum w:abstractNumId="4" w15:restartNumberingAfterBreak="0">
     <w:nsid w:val="6E463430"/>
     <w:multiLevelType w:val="hybridMultilevel"/>
     <w:tmpl w:val="C38A36FC"/>
@@ -1319,7 +1345,7 @@
       </w:rPr>
     </w:lvl>
   </w:abstractNum>
-  <w:abstractNum w:abstractNumId="4" w15:restartNumberingAfterBreak="0">
+  <w:abstractNum w:abstractNumId="5" w15:restartNumberingAfterBreak="0">
     <w:nsid w:val="6F486827"/>
     <w:multiLevelType w:val="hybridMultilevel"/>
     <w:tmpl w:val="E3247F9E"/>
@@ -1432,7 +1458,7 @@
       </w:rPr>
     </w:lvl>
   </w:abstractNum>
-  <w:abstractNum w:abstractNumId="5" w15:restartNumberingAfterBreak="0">
+  <w:abstractNum w:abstractNumId="6" w15:restartNumberingAfterBreak="0">
     <w:nsid w:val="73D753F0"/>
     <w:multiLevelType w:val="hybridMultilevel"/>
     <w:tmpl w:val="A8AA0BFE"/>
@@ -1546,22 +1572,25 @@
     </w:lvl>
   </w:abstractNum>
   <w:num w:numId="1">
-    <w:abstractNumId w:val="5"/>
+    <w:abstractNumId w:val="6"/>
   </w:num>
   <w:num w:numId="2">
-    <w:abstractNumId w:val="3"/>
+    <w:abstractNumId w:val="4"/>
   </w:num>
   <w:num w:numId="3">
     <w:abstractNumId w:val="0"/>
   </w:num>
   <w:num w:numId="4">
+    <w:abstractNumId w:val="3"/>
+  </w:num>
+  <w:num w:numId="5">
     <w:abstractNumId w:val="2"/>
   </w:num>
-  <w:num w:numId="5">
+  <w:num w:numId="6">
+    <w:abstractNumId w:val="5"/>
+  </w:num>
+  <w:num w:numId="7">
     <w:abstractNumId w:val="1"/>
-  </w:num>
-  <w:num w:numId="6">
-    <w:abstractNumId w:val="4"/>
   </w:num>
 </w:numbering>
 </file>
@@ -2260,4 +2289,16 @@
     </a:ext>
   </a:extLst>
 </a:theme>
+</file>
+
+<file path=customXml/item1.xml><?xml version="1.0" encoding="utf-8"?>
+<b:Sources xmlns:b="http://schemas.openxmlformats.org/officeDocument/2006/bibliography" xmlns="http://schemas.openxmlformats.org/officeDocument/2006/bibliography" SelectedStyle="\APASixthEditionOfficeOnline.xsl" StyleName="APA" Version="6"/>
+</file>
+
+<file path=customXml/itemProps1.xml><?xml version="1.0" encoding="utf-8"?>
+<ds:datastoreItem xmlns:ds="http://schemas.openxmlformats.org/officeDocument/2006/customXml" ds:itemID="{17BDD192-8547-45E2-B376-B477FB385715}">
+  <ds:schemaRefs>
+    <ds:schemaRef ds:uri="http://schemas.openxmlformats.org/officeDocument/2006/bibliography"/>
+  </ds:schemaRefs>
+</ds:datastoreItem>
 </file>
</xml_diff>